<commit_message>
Endwerte eingezeichnet; Dokumentation entsprechend geändert
</commit_message>
<xml_diff>
--- a/SIM2023_6028535_2449040_Dokumentation.docx
+++ b/SIM2023_6028535_2449040_Dokumentation.docx
@@ -145,9 +145,6 @@
               </m:oMathParaPr>
               <m:oMath>
                 <m:r>
-                  <m:rPr>
-                    <m:sty m:val="bi"/>
-                  </m:rPr>
                   <w:rPr>
                     <w:rFonts w:ascii="Cambria Math" w:hAnsi="Cambria Math"/>
                     <w:sz w:val="22"/>
@@ -171,9 +168,6 @@
                   </m:accPr>
                   <m:e>
                     <m:r>
-                      <m:rPr>
-                        <m:sty m:val="bi"/>
-                      </m:rPr>
                       <w:rPr>
                         <w:rFonts w:ascii="Cambria Math" w:hAnsi="Cambria Math"/>
                         <w:sz w:val="22"/>
@@ -198,9 +192,6 @@
                   </m:dPr>
                   <m:e>
                     <m:r>
-                      <m:rPr>
-                        <m:sty m:val="bi"/>
-                      </m:rPr>
                       <w:rPr>
                         <w:rFonts w:ascii="Cambria Math" w:hAnsi="Cambria Math"/>
                         <w:sz w:val="22"/>
@@ -211,9 +202,6 @@
                   </m:e>
                 </m:d>
                 <m:r>
-                  <m:rPr>
-                    <m:sty m:val="bi"/>
-                  </m:rPr>
                   <w:rPr>
                     <w:rFonts w:ascii="Cambria Math" w:hAnsi="Cambria Math"/>
                     <w:sz w:val="22"/>
@@ -236,9 +224,6 @@
                   </m:sSubPr>
                   <m:e>
                     <m:r>
-                      <m:rPr>
-                        <m:sty m:val="bi"/>
-                      </m:rPr>
                       <w:rPr>
                         <w:rFonts w:ascii="Cambria Math" w:hAnsi="Cambria Math"/>
                         <w:sz w:val="22"/>
@@ -249,9 +234,6 @@
                   </m:e>
                   <m:sub>
                     <m:r>
-                      <m:rPr>
-                        <m:sty m:val="bi"/>
-                      </m:rPr>
                       <w:rPr>
                         <w:rFonts w:ascii="Cambria Math" w:hAnsi="Cambria Math"/>
                         <w:sz w:val="22"/>
@@ -276,9 +258,6 @@
                   </m:dPr>
                   <m:e>
                     <m:r>
-                      <m:rPr>
-                        <m:sty m:val="bi"/>
-                      </m:rPr>
                       <w:rPr>
                         <w:rFonts w:ascii="Cambria Math" w:hAnsi="Cambria Math"/>
                         <w:sz w:val="22"/>
@@ -289,9 +268,6 @@
                   </m:e>
                 </m:d>
                 <m:r>
-                  <m:rPr>
-                    <m:sty m:val="bi"/>
-                  </m:rPr>
                   <w:rPr>
                     <w:rFonts w:ascii="Cambria Math" w:hAnsi="Cambria Math"/>
                     <w:sz w:val="22"/>
@@ -314,9 +290,6 @@
                   </m:sSubPr>
                   <m:e>
                     <m:r>
-                      <m:rPr>
-                        <m:sty m:val="bi"/>
-                      </m:rPr>
                       <w:rPr>
                         <w:rFonts w:ascii="Cambria Math" w:hAnsi="Cambria Math"/>
                         <w:sz w:val="22"/>
@@ -327,9 +300,6 @@
                   </m:e>
                   <m:sub>
                     <m:r>
-                      <m:rPr>
-                        <m:sty m:val="bi"/>
-                      </m:rPr>
                       <w:rPr>
                         <w:rFonts w:ascii="Cambria Math" w:hAnsi="Cambria Math"/>
                         <w:sz w:val="22"/>
@@ -354,9 +324,6 @@
                   </m:dPr>
                   <m:e>
                     <m:r>
-                      <m:rPr>
-                        <m:sty m:val="bi"/>
-                      </m:rPr>
                       <w:rPr>
                         <w:rFonts w:ascii="Cambria Math" w:hAnsi="Cambria Math"/>
                         <w:sz w:val="22"/>
@@ -367,9 +334,6 @@
                   </m:e>
                 </m:d>
                 <m:r>
-                  <m:rPr>
-                    <m:sty m:val="bi"/>
-                  </m:rPr>
                   <w:rPr>
                     <w:rFonts w:ascii="Cambria Math" w:hAnsi="Cambria Math"/>
                     <w:sz w:val="22"/>
@@ -392,9 +356,6 @@
                   </m:sSubPr>
                   <m:e>
                     <m:r>
-                      <m:rPr>
-                        <m:sty m:val="bi"/>
-                      </m:rPr>
                       <w:rPr>
                         <w:rFonts w:ascii="Cambria Math" w:hAnsi="Cambria Math"/>
                         <w:sz w:val="22"/>
@@ -405,9 +366,6 @@
                   </m:e>
                   <m:sub>
                     <m:r>
-                      <m:rPr>
-                        <m:sty m:val="bi"/>
-                      </m:rPr>
                       <w:rPr>
                         <w:rFonts w:ascii="Cambria Math" w:hAnsi="Cambria Math"/>
                         <w:sz w:val="22"/>
@@ -418,9 +376,6 @@
                   </m:sub>
                 </m:sSub>
                 <m:r>
-                  <m:rPr>
-                    <m:sty m:val="bi"/>
-                  </m:rPr>
                   <w:rPr>
                     <w:rFonts w:ascii="Cambria Math" w:hAnsi="Cambria Math"/>
                     <w:sz w:val="22"/>
@@ -558,9 +513,6 @@
                   </m:sSubPr>
                   <m:e>
                     <m:r>
-                      <m:rPr>
-                        <m:sty m:val="bi"/>
-                      </m:rPr>
                       <w:rPr>
                         <w:rFonts w:ascii="Cambria Math" w:hAnsi="Cambria Math"/>
                         <w:sz w:val="22"/>
@@ -571,9 +523,6 @@
                   </m:e>
                   <m:sub>
                     <m:r>
-                      <m:rPr>
-                        <m:sty m:val="bi"/>
-                      </m:rPr>
                       <w:rPr>
                         <w:rFonts w:ascii="Cambria Math" w:hAnsi="Cambria Math"/>
                         <w:sz w:val="22"/>
@@ -598,9 +547,6 @@
                   </m:dPr>
                   <m:e>
                     <m:r>
-                      <m:rPr>
-                        <m:sty m:val="bi"/>
-                      </m:rPr>
                       <w:rPr>
                         <w:rFonts w:ascii="Cambria Math" w:hAnsi="Cambria Math"/>
                         <w:sz w:val="22"/>
@@ -611,9 +557,6 @@
                   </m:e>
                 </m:d>
                 <m:r>
-                  <m:rPr>
-                    <m:sty m:val="bi"/>
-                  </m:rPr>
                   <w:rPr>
                     <w:rFonts w:ascii="Cambria Math" w:hAnsi="Cambria Math"/>
                     <w:sz w:val="22"/>
@@ -749,9 +692,6 @@
                   </m:sSubPr>
                   <m:e>
                     <m:r>
-                      <m:rPr>
-                        <m:sty m:val="bi"/>
-                      </m:rPr>
                       <w:rPr>
                         <w:rFonts w:ascii="Cambria Math" w:hAnsi="Cambria Math"/>
                         <w:sz w:val="22"/>
@@ -762,9 +702,6 @@
                   </m:e>
                   <m:sub>
                     <m:r>
-                      <m:rPr>
-                        <m:sty m:val="bi"/>
-                      </m:rPr>
                       <w:rPr>
                         <w:rFonts w:ascii="Cambria Math" w:hAnsi="Cambria Math"/>
                         <w:sz w:val="22"/>
@@ -775,9 +712,6 @@
                   </m:sub>
                 </m:sSub>
                 <m:r>
-                  <m:rPr>
-                    <m:sty m:val="bi"/>
-                  </m:rPr>
                   <w:rPr>
                     <w:rFonts w:ascii="Cambria Math" w:hAnsi="Cambria Math"/>
                     <w:sz w:val="22"/>
@@ -800,9 +734,6 @@
                   </m:sSubPr>
                   <m:e>
                     <m:r>
-                      <m:rPr>
-                        <m:sty m:val="bi"/>
-                      </m:rPr>
                       <w:rPr>
                         <w:rFonts w:ascii="Cambria Math" w:hAnsi="Cambria Math"/>
                         <w:sz w:val="22"/>
@@ -813,9 +744,6 @@
                   </m:e>
                   <m:sub>
                     <m:r>
-                      <m:rPr>
-                        <m:sty m:val="bi"/>
-                      </m:rPr>
                       <w:rPr>
                         <w:rFonts w:ascii="Cambria Math" w:hAnsi="Cambria Math"/>
                         <w:sz w:val="22"/>
@@ -826,9 +754,6 @@
                   </m:sub>
                 </m:sSub>
                 <m:r>
-                  <m:rPr>
-                    <m:sty m:val="bi"/>
-                  </m:rPr>
                   <w:rPr>
                     <w:rFonts w:ascii="Cambria Math" w:hAnsi="Cambria Math"/>
                     <w:sz w:val="22"/>
@@ -851,9 +776,6 @@
                   </m:dPr>
                   <m:e>
                     <m:r>
-                      <m:rPr>
-                        <m:sty m:val="bi"/>
-                      </m:rPr>
                       <w:rPr>
                         <w:rFonts w:ascii="Cambria Math" w:hAnsi="Cambria Math"/>
                         <w:sz w:val="22"/>
@@ -876,9 +798,6 @@
                       </m:dPr>
                       <m:e>
                         <m:r>
-                          <m:rPr>
-                            <m:sty m:val="bi"/>
-                          </m:rPr>
                           <w:rPr>
                             <w:rFonts w:ascii="Cambria Math" w:hAnsi="Cambria Math"/>
                             <w:sz w:val="22"/>
@@ -1020,9 +939,6 @@
                   </m:sSubPr>
                   <m:e>
                     <m:r>
-                      <m:rPr>
-                        <m:sty m:val="bi"/>
-                      </m:rPr>
                       <w:rPr>
                         <w:rFonts w:ascii="Cambria Math" w:hAnsi="Cambria Math"/>
                         <w:sz w:val="22"/>
@@ -1033,9 +949,6 @@
                   </m:e>
                   <m:sub>
                     <m:r>
-                      <m:rPr>
-                        <m:sty m:val="bi"/>
-                      </m:rPr>
                       <w:rPr>
                         <w:rFonts w:ascii="Cambria Math" w:hAnsi="Cambria Math"/>
                         <w:sz w:val="22"/>
@@ -1060,9 +973,6 @@
                   </m:dPr>
                   <m:e>
                     <m:r>
-                      <m:rPr>
-                        <m:sty m:val="bi"/>
-                      </m:rPr>
                       <w:rPr>
                         <w:rFonts w:ascii="Cambria Math" w:hAnsi="Cambria Math"/>
                         <w:sz w:val="22"/>
@@ -1073,9 +983,6 @@
                   </m:e>
                 </m:d>
                 <m:r>
-                  <m:rPr>
-                    <m:sty m:val="bi"/>
-                  </m:rPr>
                   <w:rPr>
                     <w:rFonts w:ascii="Cambria Math" w:hAnsi="Cambria Math"/>
                     <w:sz w:val="22"/>
@@ -1098,9 +1005,6 @@
                   </m:fPr>
                   <m:num>
                     <m:r>
-                      <m:rPr>
-                        <m:sty m:val="bi"/>
-                      </m:rPr>
                       <w:rPr>
                         <w:rFonts w:ascii="Cambria Math" w:hAnsi="Cambria Math"/>
                         <w:sz w:val="22"/>
@@ -1111,9 +1015,6 @@
                   </m:num>
                   <m:den>
                     <m:r>
-                      <m:rPr>
-                        <m:sty m:val="bi"/>
-                      </m:rPr>
                       <w:rPr>
                         <w:rFonts w:ascii="Cambria Math" w:hAnsi="Cambria Math"/>
                         <w:sz w:val="22"/>
@@ -1124,9 +1025,6 @@
                   </m:den>
                 </m:f>
                 <m:r>
-                  <m:rPr>
-                    <m:sty m:val="bi"/>
-                  </m:rPr>
                   <w:rPr>
                     <w:rFonts w:ascii="Cambria Math" w:hAnsi="Cambria Math"/>
                     <w:sz w:val="22"/>
@@ -1149,9 +1047,6 @@
                   </m:sSubPr>
                   <m:e>
                     <m:r>
-                      <m:rPr>
-                        <m:sty m:val="bi"/>
-                      </m:rPr>
                       <w:rPr>
                         <w:rFonts w:ascii="Cambria Math" w:hAnsi="Cambria Math"/>
                         <w:sz w:val="22"/>
@@ -1162,9 +1057,6 @@
                   </m:e>
                   <m:sub>
                     <m:r>
-                      <m:rPr>
-                        <m:sty m:val="bi"/>
-                      </m:rPr>
                       <w:rPr>
                         <w:rFonts w:ascii="Cambria Math" w:hAnsi="Cambria Math"/>
                         <w:sz w:val="22"/>
@@ -1175,9 +1067,6 @@
                   </m:sub>
                 </m:sSub>
                 <m:r>
-                  <m:rPr>
-                    <m:sty m:val="bi"/>
-                  </m:rPr>
                   <w:rPr>
                     <w:rFonts w:ascii="Cambria Math" w:hAnsi="Cambria Math"/>
                     <w:sz w:val="22"/>
@@ -1214,9 +1103,6 @@
                       </m:dPr>
                       <m:e>
                         <m:r>
-                          <m:rPr>
-                            <m:sty m:val="bi"/>
-                          </m:rPr>
                           <w:rPr>
                             <w:rFonts w:ascii="Cambria Math" w:hAnsi="Cambria Math"/>
                             <w:sz w:val="22"/>
@@ -1239,9 +1125,6 @@
                           </m:dPr>
                           <m:e>
                             <m:r>
-                              <m:rPr>
-                                <m:sty m:val="bi"/>
-                              </m:rPr>
                               <w:rPr>
                                 <w:rFonts w:ascii="Cambria Math" w:hAnsi="Cambria Math"/>
                                 <w:sz w:val="22"/>
@@ -1256,9 +1139,6 @@
                   </m:e>
                   <m:sup>
                     <m:r>
-                      <m:rPr>
-                        <m:sty m:val="bi"/>
-                      </m:rPr>
                       <w:rPr>
                         <w:rFonts w:ascii="Cambria Math" w:hAnsi="Cambria Math"/>
                         <w:sz w:val="22"/>
@@ -1269,9 +1149,6 @@
                   </m:sup>
                 </m:sSup>
                 <m:r>
-                  <m:rPr>
-                    <m:sty m:val="bi"/>
-                  </m:rPr>
                   <w:rPr>
                     <w:rFonts w:ascii="Cambria Math" w:hAnsi="Cambria Math"/>
                     <w:sz w:val="22"/>
@@ -1294,9 +1171,6 @@
                   </m:dPr>
                   <m:e>
                     <m:r>
-                      <m:rPr>
-                        <m:sty m:val="bi"/>
-                      </m:rPr>
                       <w:rPr>
                         <w:rFonts w:ascii="Cambria Math" w:hAnsi="Cambria Math"/>
                         <w:sz w:val="22"/>
@@ -1319,9 +1193,6 @@
                       </m:dPr>
                       <m:e>
                         <m:r>
-                          <m:rPr>
-                            <m:sty m:val="bi"/>
-                          </m:rPr>
                           <w:rPr>
                             <w:rFonts w:ascii="Cambria Math" w:hAnsi="Cambria Math"/>
                             <w:sz w:val="22"/>
@@ -1972,6 +1843,7 @@
           <w:i w:val="0"/>
           <w:iCs w:val="0"/>
         </w:rPr>
+        <w:instrText xml:space="preserve"> \* MERGEFORMAT </w:instrText>
       </w:r>
       <w:r>
         <w:rPr>
@@ -1979,7 +1851,6 @@
           <w:i w:val="0"/>
           <w:iCs w:val="0"/>
         </w:rPr>
-        <w:instrText xml:space="preserve"> \* MERGEFORMAT </w:instrText>
       </w:r>
       <w:r>
         <w:rPr>
@@ -2041,6 +1912,7 @@
           <w:i w:val="0"/>
           <w:iCs w:val="0"/>
         </w:rPr>
+        <w:instrText xml:space="preserve"> \* MERGEFORMAT </w:instrText>
       </w:r>
       <w:r>
         <w:rPr>
@@ -2048,7 +1920,6 @@
           <w:i w:val="0"/>
           <w:iCs w:val="0"/>
         </w:rPr>
-        <w:instrText xml:space="preserve"> \* MERGEFORMAT </w:instrText>
       </w:r>
       <w:r>
         <w:rPr>
@@ -2190,6 +2061,7 @@
           <w:i w:val="0"/>
           <w:iCs w:val="0"/>
         </w:rPr>
+        <w:instrText xml:space="preserve"> \* MERGEFORMAT </w:instrText>
       </w:r>
       <w:r>
         <w:rPr>
@@ -2197,7 +2069,6 @@
           <w:i w:val="0"/>
           <w:iCs w:val="0"/>
         </w:rPr>
-        <w:instrText xml:space="preserve"> \* MERGEFORMAT </w:instrText>
       </w:r>
       <w:r>
         <w:rPr>
@@ -2655,7 +2526,7 @@
           <v:shape id="_x0000_i1025" type="#_x0000_t75" style="width:453.5pt;height:234.5pt" o:ole="">
             <v:imagedata r:id="rId9" o:title=""/>
           </v:shape>
-          <o:OLEObject Type="Embed" ProgID="Word.OpenDocumentText.12" ShapeID="_x0000_i1025" DrawAspect="Content" ObjectID="_1740240060" r:id="rId10"/>
+          <o:OLEObject Type="Embed" ProgID="Word.OpenDocumentText.12" ShapeID="_x0000_i1025" DrawAspect="Content" ObjectID="_1740380152" r:id="rId10"/>
         </w:object>
       </w:r>
     </w:p>
@@ -2933,7 +2804,7 @@
           <v:shape id="_x0000_i1026" type="#_x0000_t75" style="width:453.5pt;height:152.5pt" o:ole="">
             <v:imagedata r:id="rId12" o:title=""/>
           </v:shape>
-          <o:OLEObject Type="Embed" ProgID="Word.OpenDocumentText.12" ShapeID="_x0000_i1026" DrawAspect="Content" ObjectID="_1740240061" r:id="rId13"/>
+          <o:OLEObject Type="Embed" ProgID="Word.OpenDocumentText.12" ShapeID="_x0000_i1026" DrawAspect="Content" ObjectID="_1740380153" r:id="rId13"/>
         </w:object>
       </w:r>
     </w:p>
@@ -3168,7 +3039,7 @@
           <v:shape id="_x0000_i1027" type="#_x0000_t75" style="width:453.5pt;height:35pt" o:ole="">
             <v:imagedata r:id="rId15" o:title=""/>
           </v:shape>
-          <o:OLEObject Type="Embed" ProgID="Word.OpenDocumentText.12" ShapeID="_x0000_i1027" DrawAspect="Content" ObjectID="_1740240062" r:id="rId16"/>
+          <o:OLEObject Type="Embed" ProgID="Word.OpenDocumentText.12" ShapeID="_x0000_i1027" DrawAspect="Content" ObjectID="_1740380154" r:id="rId16"/>
         </w:object>
       </w:r>
     </w:p>
@@ -3679,7 +3550,7 @@
                   <m:num>
                     <m:r>
                       <m:rPr>
-                        <m:sty m:val="b"/>
+                        <m:sty m:val="p"/>
                       </m:rPr>
                       <w:rPr>
                         <w:rFonts w:ascii="Cambria Math" w:hAnsi="Cambria Math"/>
@@ -3692,7 +3563,7 @@
                   <m:den>
                     <m:r>
                       <m:rPr>
-                        <m:sty m:val="b"/>
+                        <m:sty m:val="p"/>
                       </m:rPr>
                       <w:rPr>
                         <w:rFonts w:ascii="Cambria Math" w:hAnsi="Cambria Math"/>
@@ -3702,9 +3573,6 @@
                       <m:t>d</m:t>
                     </m:r>
                     <m:r>
-                      <m:rPr>
-                        <m:sty m:val="bi"/>
-                      </m:rPr>
                       <w:rPr>
                         <w:rFonts w:ascii="Cambria Math" w:hAnsi="Cambria Math"/>
                         <w:sz w:val="22"/>
@@ -3729,9 +3597,6 @@
                   </m:sSubPr>
                   <m:e>
                     <m:r>
-                      <m:rPr>
-                        <m:sty m:val="bi"/>
-                      </m:rPr>
                       <w:rPr>
                         <w:rFonts w:ascii="Cambria Math" w:hAnsi="Cambria Math"/>
                         <w:sz w:val="22"/>
@@ -3742,9 +3607,6 @@
                   </m:e>
                   <m:sub>
                     <m:r>
-                      <m:rPr>
-                        <m:sty m:val="bi"/>
-                      </m:rPr>
                       <w:rPr>
                         <w:rFonts w:ascii="Cambria Math" w:hAnsi="Cambria Math"/>
                         <w:sz w:val="22"/>
@@ -3769,9 +3631,6 @@
                   </m:dPr>
                   <m:e>
                     <m:r>
-                      <m:rPr>
-                        <m:sty m:val="bi"/>
-                      </m:rPr>
                       <w:rPr>
                         <w:rFonts w:ascii="Cambria Math" w:hAnsi="Cambria Math"/>
                         <w:sz w:val="22"/>
@@ -3782,9 +3641,6 @@
                   </m:e>
                 </m:d>
                 <m:r>
-                  <m:rPr>
-                    <m:sty m:val="bi"/>
-                  </m:rPr>
                   <w:rPr>
                     <w:rFonts w:ascii="Cambria Math" w:hAnsi="Cambria Math"/>
                     <w:sz w:val="22"/>
@@ -3807,9 +3663,6 @@
                   </m:fPr>
                   <m:num>
                     <m:r>
-                      <m:rPr>
-                        <m:sty m:val="bi"/>
-                      </m:rPr>
                       <w:rPr>
                         <w:rFonts w:ascii="Cambria Math" w:hAnsi="Cambria Math"/>
                         <w:sz w:val="22"/>
@@ -3820,9 +3673,6 @@
                   </m:num>
                   <m:den>
                     <m:r>
-                      <m:rPr>
-                        <m:sty m:val="bi"/>
-                      </m:rPr>
                       <w:rPr>
                         <w:rFonts w:ascii="Cambria Math" w:hAnsi="Cambria Math"/>
                         <w:sz w:val="22"/>
@@ -3833,9 +3683,6 @@
                   </m:den>
                 </m:f>
                 <m:r>
-                  <m:rPr>
-                    <m:sty m:val="bi"/>
-                  </m:rPr>
                   <w:rPr>
                     <w:rFonts w:ascii="Cambria Math" w:hAnsi="Cambria Math"/>
                     <w:sz w:val="22"/>
@@ -3858,9 +3705,6 @@
                   </m:dPr>
                   <m:e>
                     <m:r>
-                      <m:rPr>
-                        <m:sty m:val="bi"/>
-                      </m:rPr>
                       <w:rPr>
                         <w:rFonts w:ascii="Cambria Math" w:hAnsi="Cambria Math"/>
                         <w:sz w:val="22"/>
@@ -3897,9 +3741,6 @@
                           </m:sSubPr>
                           <m:e>
                             <m:r>
-                              <m:rPr>
-                                <m:sty m:val="bi"/>
-                              </m:rPr>
                               <w:rPr>
                                 <w:rFonts w:ascii="Cambria Math" w:hAnsi="Cambria Math"/>
                                 <w:sz w:val="22"/>
@@ -3910,9 +3751,6 @@
                           </m:e>
                           <m:sub>
                             <m:r>
-                              <m:rPr>
-                                <m:sty m:val="bi"/>
-                              </m:rPr>
                               <w:rPr>
                                 <w:rFonts w:ascii="Cambria Math" w:hAnsi="Cambria Math"/>
                                 <w:sz w:val="22"/>
@@ -3937,9 +3775,6 @@
                           </m:dPr>
                           <m:e>
                             <m:r>
-                              <m:rPr>
-                                <m:sty m:val="bi"/>
-                              </m:rPr>
                               <w:rPr>
                                 <w:rFonts w:ascii="Cambria Math" w:hAnsi="Cambria Math"/>
                                 <w:sz w:val="22"/>
@@ -3952,9 +3787,6 @@
                       </m:e>
                     </m:d>
                     <m:r>
-                      <m:rPr>
-                        <m:sty m:val="bi"/>
-                      </m:rPr>
                       <w:rPr>
                         <w:rFonts w:ascii="Cambria Math" w:hAnsi="Cambria Math"/>
                         <w:sz w:val="22"/>
@@ -3977,9 +3809,6 @@
                       </m:sSubPr>
                       <m:e>
                         <m:r>
-                          <m:rPr>
-                            <m:sty m:val="bi"/>
-                          </m:rPr>
                           <w:rPr>
                             <w:rFonts w:ascii="Cambria Math" w:hAnsi="Cambria Math"/>
                             <w:sz w:val="22"/>
@@ -3990,9 +3819,6 @@
                       </m:e>
                       <m:sub>
                         <m:r>
-                          <m:rPr>
-                            <m:sty m:val="bi"/>
-                          </m:rPr>
                           <w:rPr>
                             <w:rFonts w:ascii="Cambria Math" w:hAnsi="Cambria Math"/>
                             <w:sz w:val="22"/>
@@ -4017,9 +3843,6 @@
                       </m:dPr>
                       <m:e>
                         <m:r>
-                          <m:rPr>
-                            <m:sty m:val="bi"/>
-                          </m:rPr>
                           <w:rPr>
                             <w:rFonts w:ascii="Cambria Math" w:hAnsi="Cambria Math"/>
                             <w:sz w:val="22"/>
@@ -4160,7 +3983,7 @@
                   <m:num>
                     <m:r>
                       <m:rPr>
-                        <m:sty m:val="b"/>
+                        <m:sty m:val="p"/>
                       </m:rPr>
                       <w:rPr>
                         <w:rFonts w:ascii="Cambria Math" w:hAnsi="Cambria Math"/>
@@ -4173,7 +3996,7 @@
                   <m:den>
                     <m:r>
                       <m:rPr>
-                        <m:sty m:val="b"/>
+                        <m:sty m:val="p"/>
                       </m:rPr>
                       <w:rPr>
                         <w:rFonts w:ascii="Cambria Math" w:hAnsi="Cambria Math"/>
@@ -4183,9 +4006,6 @@
                       <m:t>d</m:t>
                     </m:r>
                     <m:r>
-                      <m:rPr>
-                        <m:sty m:val="bi"/>
-                      </m:rPr>
                       <w:rPr>
                         <w:rFonts w:ascii="Cambria Math" w:hAnsi="Cambria Math"/>
                         <w:sz w:val="22"/>
@@ -4210,9 +4030,6 @@
                   </m:sSubPr>
                   <m:e>
                     <m:r>
-                      <m:rPr>
-                        <m:sty m:val="bi"/>
-                      </m:rPr>
                       <w:rPr>
                         <w:rFonts w:ascii="Cambria Math" w:hAnsi="Cambria Math"/>
                         <w:sz w:val="22"/>
@@ -4223,9 +4040,6 @@
                   </m:e>
                   <m:sub>
                     <m:r>
-                      <m:rPr>
-                        <m:sty m:val="bi"/>
-                      </m:rPr>
                       <w:rPr>
                         <w:rFonts w:ascii="Cambria Math" w:hAnsi="Cambria Math"/>
                         <w:sz w:val="22"/>
@@ -4250,9 +4064,6 @@
                   </m:dPr>
                   <m:e>
                     <m:r>
-                      <m:rPr>
-                        <m:sty m:val="bi"/>
-                      </m:rPr>
                       <w:rPr>
                         <w:rFonts w:ascii="Cambria Math" w:hAnsi="Cambria Math"/>
                         <w:sz w:val="22"/>
@@ -4263,9 +4074,6 @@
                   </m:e>
                 </m:d>
                 <m:r>
-                  <m:rPr>
-                    <m:sty m:val="bi"/>
-                  </m:rPr>
                   <w:rPr>
                     <w:rFonts w:ascii="Cambria Math" w:hAnsi="Cambria Math"/>
                     <w:sz w:val="22"/>
@@ -4288,9 +4096,6 @@
                   </m:fPr>
                   <m:num>
                     <m:r>
-                      <m:rPr>
-                        <m:sty m:val="bi"/>
-                      </m:rPr>
                       <w:rPr>
                         <w:rFonts w:ascii="Cambria Math" w:hAnsi="Cambria Math"/>
                         <w:sz w:val="22"/>
@@ -4301,9 +4106,6 @@
                   </m:num>
                   <m:den>
                     <m:r>
-                      <m:rPr>
-                        <m:sty m:val="bi"/>
-                      </m:rPr>
                       <w:rPr>
                         <w:rFonts w:ascii="Cambria Math" w:hAnsi="Cambria Math"/>
                         <w:sz w:val="22"/>
@@ -4314,9 +4116,6 @@
                   </m:den>
                 </m:f>
                 <m:r>
-                  <m:rPr>
-                    <m:sty m:val="bi"/>
-                  </m:rPr>
                   <w:rPr>
                     <w:rFonts w:ascii="Cambria Math" w:hAnsi="Cambria Math"/>
                     <w:sz w:val="22"/>
@@ -4339,9 +4138,6 @@
                   </m:dPr>
                   <m:e>
                     <m:r>
-                      <m:rPr>
-                        <m:sty m:val="bi"/>
-                      </m:rPr>
                       <w:rPr>
                         <w:rFonts w:ascii="Cambria Math" w:hAnsi="Cambria Math"/>
                         <w:sz w:val="22"/>
@@ -4364,9 +4160,6 @@
                       </m:sSubPr>
                       <m:e>
                         <m:r>
-                          <m:rPr>
-                            <m:sty m:val="bi"/>
-                          </m:rPr>
                           <w:rPr>
                             <w:rFonts w:ascii="Cambria Math" w:hAnsi="Cambria Math"/>
                             <w:sz w:val="22"/>
@@ -4377,9 +4170,6 @@
                       </m:e>
                       <m:sub>
                         <m:r>
-                          <m:rPr>
-                            <m:sty m:val="bi"/>
-                          </m:rPr>
                           <w:rPr>
                             <w:rFonts w:ascii="Cambria Math" w:hAnsi="Cambria Math"/>
                             <w:sz w:val="22"/>
@@ -4404,9 +4194,6 @@
                       </m:dPr>
                       <m:e>
                         <m:r>
-                          <m:rPr>
-                            <m:sty m:val="bi"/>
-                          </m:rPr>
                           <w:rPr>
                             <w:rFonts w:ascii="Cambria Math" w:hAnsi="Cambria Math"/>
                             <w:sz w:val="22"/>
@@ -4417,9 +4204,6 @@
                       </m:e>
                     </m:d>
                     <m:r>
-                      <m:rPr>
-                        <m:sty m:val="bi"/>
-                      </m:rPr>
                       <w:rPr>
                         <w:rFonts w:ascii="Cambria Math" w:hAnsi="Cambria Math"/>
                         <w:sz w:val="22"/>
@@ -4442,9 +4226,6 @@
                       </m:sSubPr>
                       <m:e>
                         <m:r>
-                          <m:rPr>
-                            <m:sty m:val="bi"/>
-                          </m:rPr>
                           <w:rPr>
                             <w:rFonts w:ascii="Cambria Math" w:hAnsi="Cambria Math"/>
                             <w:sz w:val="22"/>
@@ -4455,9 +4236,6 @@
                       </m:e>
                       <m:sub>
                         <m:r>
-                          <m:rPr>
-                            <m:sty m:val="bi"/>
-                          </m:rPr>
                           <w:rPr>
                             <w:rFonts w:ascii="Cambria Math" w:hAnsi="Cambria Math"/>
                             <w:sz w:val="22"/>
@@ -4482,9 +4260,6 @@
                       </m:dPr>
                       <m:e>
                         <m:r>
-                          <m:rPr>
-                            <m:sty m:val="bi"/>
-                          </m:rPr>
                           <w:rPr>
                             <w:rFonts w:ascii="Cambria Math" w:hAnsi="Cambria Math"/>
                             <w:sz w:val="22"/>
@@ -4495,9 +4270,6 @@
                       </m:e>
                     </m:d>
                     <m:r>
-                      <m:rPr>
-                        <m:sty m:val="bi"/>
-                      </m:rPr>
                       <w:rPr>
                         <w:rFonts w:ascii="Cambria Math" w:hAnsi="Cambria Math"/>
                         <w:sz w:val="22"/>
@@ -4621,9 +4393,6 @@
               </m:oMathParaPr>
               <m:oMath>
                 <m:r>
-                  <m:rPr>
-                    <m:sty m:val="bi"/>
-                  </m:rPr>
                   <w:rPr>
                     <w:rFonts w:ascii="Cambria Math" w:hAnsi="Cambria Math"/>
                     <w:sz w:val="22"/>
@@ -4660,9 +4429,6 @@
                       </m:sSubPr>
                       <m:e>
                         <m:r>
-                          <m:rPr>
-                            <m:sty m:val="bi"/>
-                          </m:rPr>
                           <w:rPr>
                             <w:rFonts w:ascii="Cambria Math" w:hAnsi="Cambria Math"/>
                             <w:sz w:val="22"/>
@@ -4673,9 +4439,6 @@
                       </m:e>
                       <m:sub>
                         <m:r>
-                          <m:rPr>
-                            <m:sty m:val="bi"/>
-                          </m:rPr>
                           <w:rPr>
                             <w:rFonts w:ascii="Cambria Math" w:hAnsi="Cambria Math"/>
                             <w:sz w:val="22"/>
@@ -4688,9 +4451,6 @@
                   </m:e>
                 </m:d>
                 <m:r>
-                  <m:rPr>
-                    <m:sty m:val="bi"/>
-                  </m:rPr>
                   <w:rPr>
                     <w:rFonts w:ascii="Cambria Math" w:hAnsi="Cambria Math"/>
                     <w:sz w:val="22"/>
@@ -4713,9 +4473,6 @@
                   </m:dPr>
                   <m:e>
                     <m:r>
-                      <m:rPr>
-                        <m:sty m:val="bi"/>
-                      </m:rPr>
                       <w:rPr>
                         <w:rFonts w:ascii="Cambria Math" w:hAnsi="Cambria Math"/>
                         <w:sz w:val="22"/>
@@ -4738,9 +4495,6 @@
                       </m:sSubPr>
                       <m:e>
                         <m:r>
-                          <m:rPr>
-                            <m:sty m:val="bi"/>
-                          </m:rPr>
                           <w:rPr>
                             <w:rFonts w:ascii="Cambria Math" w:hAnsi="Cambria Math"/>
                             <w:sz w:val="22"/>
@@ -4751,9 +4505,6 @@
                       </m:e>
                       <m:sub>
                         <m:r>
-                          <m:rPr>
-                            <m:sty m:val="bi"/>
-                          </m:rPr>
                           <w:rPr>
                             <w:rFonts w:ascii="Cambria Math" w:hAnsi="Cambria Math"/>
                             <w:sz w:val="22"/>
@@ -4764,9 +4515,6 @@
                       </m:sub>
                     </m:sSub>
                     <m:r>
-                      <m:rPr>
-                        <m:sty m:val="bi"/>
-                      </m:rPr>
                       <w:rPr>
                         <w:rFonts w:ascii="Cambria Math" w:hAnsi="Cambria Math"/>
                         <w:sz w:val="22"/>
@@ -4789,9 +4537,6 @@
                       </m:sSubSupPr>
                       <m:e>
                         <m:r>
-                          <m:rPr>
-                            <m:sty m:val="bi"/>
-                          </m:rPr>
                           <w:rPr>
                             <w:rFonts w:ascii="Cambria Math" w:hAnsi="Cambria Math"/>
                             <w:sz w:val="22"/>
@@ -4802,9 +4547,6 @@
                       </m:e>
                       <m:sub>
                         <m:r>
-                          <m:rPr>
-                            <m:sty m:val="bi"/>
-                          </m:rPr>
                           <w:rPr>
                             <w:rFonts w:ascii="Cambria Math" w:hAnsi="Cambria Math"/>
                             <w:sz w:val="22"/>
@@ -4815,9 +4557,6 @@
                       </m:sub>
                       <m:sup>
                         <m:r>
-                          <m:rPr>
-                            <m:sty m:val="bi"/>
-                          </m:rPr>
                           <w:rPr>
                             <w:rFonts w:ascii="Cambria Math" w:hAnsi="Cambria Math"/>
                             <w:sz w:val="22"/>
@@ -4828,9 +4567,6 @@
                       </m:sup>
                     </m:sSubSup>
                     <m:r>
-                      <m:rPr>
-                        <m:sty m:val="bi"/>
-                      </m:rPr>
                       <w:rPr>
                         <w:rFonts w:ascii="Cambria Math" w:hAnsi="Cambria Math"/>
                         <w:sz w:val="22"/>
@@ -4853,9 +4589,6 @@
                       </m:sSubSupPr>
                       <m:e>
                         <m:r>
-                          <m:rPr>
-                            <m:sty m:val="bi"/>
-                          </m:rPr>
                           <w:rPr>
                             <w:rFonts w:ascii="Cambria Math" w:hAnsi="Cambria Math"/>
                             <w:sz w:val="22"/>
@@ -4866,9 +4599,6 @@
                       </m:e>
                       <m:sub>
                         <m:r>
-                          <m:rPr>
-                            <m:sty m:val="bi"/>
-                          </m:rPr>
                           <w:rPr>
                             <w:rFonts w:ascii="Cambria Math" w:hAnsi="Cambria Math"/>
                             <w:sz w:val="22"/>
@@ -4879,9 +4609,6 @@
                       </m:sub>
                       <m:sup>
                         <m:r>
-                          <m:rPr>
-                            <m:sty m:val="bi"/>
-                          </m:rPr>
                           <w:rPr>
                             <w:rFonts w:ascii="Cambria Math" w:hAnsi="Cambria Math"/>
                             <w:sz w:val="22"/>
@@ -4892,9 +4619,6 @@
                       </m:sup>
                     </m:sSubSup>
                     <m:r>
-                      <m:rPr>
-                        <m:sty m:val="bi"/>
-                      </m:rPr>
                       <w:rPr>
                         <w:rFonts w:ascii="Cambria Math" w:hAnsi="Cambria Math"/>
                         <w:sz w:val="22"/>
@@ -4917,9 +4641,6 @@
                       </m:sSubSupPr>
                       <m:e>
                         <m:r>
-                          <m:rPr>
-                            <m:sty m:val="bi"/>
-                          </m:rPr>
                           <w:rPr>
                             <w:rFonts w:ascii="Cambria Math" w:hAnsi="Cambria Math"/>
                             <w:sz w:val="22"/>
@@ -4930,9 +4651,6 @@
                       </m:e>
                       <m:sub>
                         <m:r>
-                          <m:rPr>
-                            <m:sty m:val="bi"/>
-                          </m:rPr>
                           <w:rPr>
                             <w:rFonts w:ascii="Cambria Math" w:hAnsi="Cambria Math"/>
                             <w:sz w:val="22"/>
@@ -4943,9 +4661,6 @@
                       </m:sub>
                       <m:sup>
                         <m:r>
-                          <m:rPr>
-                            <m:sty m:val="bi"/>
-                          </m:rPr>
                           <w:rPr>
                             <w:rFonts w:ascii="Cambria Math" w:hAnsi="Cambria Math"/>
                             <w:sz w:val="22"/>
@@ -4956,9 +4671,6 @@
                       </m:sup>
                     </m:sSubSup>
                     <m:r>
-                      <m:rPr>
-                        <m:sty m:val="bi"/>
-                      </m:rPr>
                       <w:rPr>
                         <w:rFonts w:ascii="Cambria Math" w:hAnsi="Cambria Math"/>
                         <w:sz w:val="22"/>
@@ -4981,9 +4693,6 @@
                       </m:sSubSupPr>
                       <m:e>
                         <m:r>
-                          <m:rPr>
-                            <m:sty m:val="bi"/>
-                          </m:rPr>
                           <w:rPr>
                             <w:rFonts w:ascii="Cambria Math" w:hAnsi="Cambria Math"/>
                             <w:sz w:val="22"/>
@@ -4994,9 +4703,6 @@
                       </m:e>
                       <m:sub>
                         <m:r>
-                          <m:rPr>
-                            <m:sty m:val="bi"/>
-                          </m:rPr>
                           <w:rPr>
                             <w:rFonts w:ascii="Cambria Math" w:hAnsi="Cambria Math"/>
                             <w:sz w:val="22"/>
@@ -5007,9 +4713,6 @@
                       </m:sub>
                       <m:sup>
                         <m:r>
-                          <m:rPr>
-                            <m:sty m:val="bi"/>
-                          </m:rPr>
                           <w:rPr>
                             <w:rFonts w:ascii="Cambria Math" w:hAnsi="Cambria Math"/>
                             <w:sz w:val="22"/>
@@ -5022,9 +4725,6 @@
                   </m:e>
                 </m:d>
                 <m:r>
-                  <m:rPr>
-                    <m:sty m:val="bi"/>
-                  </m:rPr>
                   <w:rPr>
                     <w:rFonts w:ascii="Cambria Math" w:hAnsi="Cambria Math"/>
                     <w:sz w:val="22"/>
@@ -5047,9 +4747,6 @@
                   </m:sSupPr>
                   <m:e>
                     <m:r>
-                      <m:rPr>
-                        <m:sty m:val="bi"/>
-                      </m:rPr>
                       <w:rPr>
                         <w:rFonts w:ascii="Cambria Math" w:hAnsi="Cambria Math"/>
                         <w:sz w:val="22"/>
@@ -5060,9 +4757,6 @@
                   </m:e>
                   <m:sup>
                     <m:r>
-                      <m:rPr>
-                        <m:sty m:val="bi"/>
-                      </m:rPr>
                       <w:rPr>
                         <w:rFonts w:ascii="Cambria Math" w:hAnsi="Cambria Math"/>
                         <w:sz w:val="22"/>
@@ -5408,7 +5102,7 @@
                   <m:num>
                     <m:r>
                       <m:rPr>
-                        <m:sty m:val="p"/>
+                        <m:sty m:val="b"/>
                       </m:rPr>
                       <w:rPr>
                         <w:rFonts w:ascii="Cambria Math" w:hAnsi="Cambria Math"/>
@@ -5421,7 +5115,7 @@
                   <m:den>
                     <m:r>
                       <m:rPr>
-                        <m:sty m:val="p"/>
+                        <m:sty m:val="b"/>
                       </m:rPr>
                       <w:rPr>
                         <w:rFonts w:ascii="Cambria Math" w:hAnsi="Cambria Math"/>
@@ -5431,6 +5125,9 @@
                       <m:t>d</m:t>
                     </m:r>
                     <m:r>
+                      <m:rPr>
+                        <m:sty m:val="bi"/>
+                      </m:rPr>
                       <w:rPr>
                         <w:rFonts w:ascii="Cambria Math" w:hAnsi="Cambria Math"/>
                         <w:sz w:val="22"/>
@@ -5464,9 +5161,6 @@
                   </m:dPr>
                   <m:e>
                     <m:r>
-                      <m:rPr>
-                        <m:sty m:val="bi"/>
-                      </m:rPr>
                       <w:rPr>
                         <w:rFonts w:ascii="Cambria Math" w:hAnsi="Cambria Math"/>
                         <w:sz w:val="22"/>
@@ -5509,6 +5203,9 @@
                   </m:dPr>
                   <m:e>
                     <m:r>
+                      <m:rPr>
+                        <m:sty m:val="bi"/>
+                      </m:rPr>
                       <w:rPr>
                         <w:rFonts w:ascii="Cambria Math" w:hAnsi="Cambria Math"/>
                         <w:sz w:val="22"/>
@@ -5527,26 +5224,7 @@
                     <w:sz w:val="22"/>
                     <w:szCs w:val="22"/>
                   </w:rPr>
-                  <m:t>,</m:t>
-                </m:r>
-                <m:r>
-                  <w:rPr>
-                    <w:rFonts w:ascii="Cambria Math" w:hAnsi="Cambria Math"/>
-                    <w:sz w:val="22"/>
-                    <w:szCs w:val="22"/>
-                  </w:rPr>
-                  <m:t>u</m:t>
-                </m:r>
-                <m:r>
-                  <m:rPr>
-                    <m:sty m:val="bi"/>
-                  </m:rPr>
-                  <w:rPr>
-                    <w:rFonts w:ascii="Cambria Math" w:hAnsi="Cambria Math"/>
-                    <w:sz w:val="22"/>
-                    <w:szCs w:val="22"/>
-                  </w:rPr>
-                  <m:t>)</m:t>
+                  <m:t>,u)</m:t>
                 </m:r>
               </m:oMath>
             </m:oMathPara>
@@ -7114,7 +6792,7 @@
           <v:shape id="_x0000_i1028" type="#_x0000_t75" style="width:453.5pt;height:199pt" o:ole="">
             <v:imagedata r:id="rId21" o:title=""/>
           </v:shape>
-          <o:OLEObject Type="Embed" ProgID="Word.OpenDocumentText.12" ShapeID="_x0000_i1028" DrawAspect="Content" ObjectID="_1740240063" r:id="rId22"/>
+          <o:OLEObject Type="Embed" ProgID="Word.OpenDocumentText.12" ShapeID="_x0000_i1028" DrawAspect="Content" ObjectID="_1740380155" r:id="rId22"/>
         </w:object>
       </w:r>
     </w:p>
@@ -7256,7 +6934,7 @@
           <v:shape id="_x0000_i1029" type="#_x0000_t75" style="width:453.5pt;height:221.5pt" o:ole="">
             <v:imagedata r:id="rId23" o:title=""/>
           </v:shape>
-          <o:OLEObject Type="Embed" ProgID="Word.OpenDocumentText.12" ShapeID="_x0000_i1029" DrawAspect="Content" ObjectID="_1740240064" r:id="rId24"/>
+          <o:OLEObject Type="Embed" ProgID="Word.OpenDocumentText.12" ShapeID="_x0000_i1029" DrawAspect="Content" ObjectID="_1740380156" r:id="rId24"/>
         </w:object>
       </w:r>
     </w:p>
@@ -7465,15 +7143,16 @@
     <w:p>
       <w:pPr>
         <w:keepNext/>
+        <w:jc w:val="center"/>
       </w:pPr>
       <w:r>
         <w:rPr>
           <w:noProof/>
         </w:rPr>
         <w:drawing>
-          <wp:inline distT="0" distB="0" distL="0" distR="0" wp14:anchorId="43433A0E" wp14:editId="5DF3B836">
-            <wp:extent cx="5760720" cy="4580255"/>
-            <wp:effectExtent l="0" t="0" r="0" b="0"/>
+          <wp:inline distT="0" distB="0" distL="0" distR="0" wp14:anchorId="43433A0E" wp14:editId="658C15E2">
+            <wp:extent cx="5765800" cy="5149942"/>
+            <wp:effectExtent l="0" t="0" r="6350" b="0"/>
             <wp:docPr id="9" name="Grafik 9"/>
             <wp:cNvGraphicFramePr>
               <a:graphicFrameLocks xmlns:a="http://schemas.openxmlformats.org/drawingml/2006/main" noChangeAspect="1"/>
@@ -7482,11 +7161,17 @@
               <a:graphicData uri="http://schemas.openxmlformats.org/drawingml/2006/picture">
                 <pic:pic xmlns:pic="http://schemas.openxmlformats.org/drawingml/2006/picture">
                   <pic:nvPicPr>
-                    <pic:cNvPr id="1" name=""/>
+                    <pic:cNvPr id="9" name="Grafik 9"/>
                     <pic:cNvPicPr/>
                   </pic:nvPicPr>
                   <pic:blipFill>
-                    <a:blip r:embed="rId25"/>
+                    <a:blip r:embed="rId25">
+                      <a:extLst>
+                        <a:ext uri="{28A0092B-C50C-407E-A947-70E740481C1C}">
+                          <a14:useLocalDpi xmlns:a14="http://schemas.microsoft.com/office/drawing/2010/main" val="0"/>
+                        </a:ext>
+                      </a:extLst>
+                    </a:blip>
                     <a:stretch>
                       <a:fillRect/>
                     </a:stretch>
@@ -7494,7 +7179,7 @@
                   <pic:spPr>
                     <a:xfrm>
                       <a:off x="0" y="0"/>
-                      <a:ext cx="5760720" cy="4580255"/>
+                      <a:ext cx="5781378" cy="5163856"/>
                     </a:xfrm>
                     <a:prstGeom prst="rect">
                       <a:avLst/>
@@ -7662,7 +7347,13 @@
     </w:p>
     <w:p>
       <w:r>
-        <w:t>Die Ruhelagen befinden sich ungefähr bei den markierten Punkten. Genauer gesagt bei (0.06|0) und (10.89|0).</w:t>
+        <w:t>Die Ruhelagen befinden sich ungefähr bei den markierten Punkten. Genauer gesagt bei (0.06|0) und (</w:t>
+      </w:r>
+      <w:r>
+        <w:t>0.89</w:t>
+      </w:r>
+      <w:r>
+        <w:t>|0).</w:t>
       </w:r>
     </w:p>
     <w:p>
@@ -7906,9 +7597,6 @@
               </m:oMathParaPr>
               <m:oMath>
                 <m:r>
-                  <m:rPr>
-                    <m:sty m:val="bi"/>
-                  </m:rPr>
                   <w:rPr>
                     <w:rFonts w:ascii="Cambria Math" w:hAnsi="Cambria Math"/>
                     <w:sz w:val="22"/>
@@ -7931,9 +7619,6 @@
                   </m:fPr>
                   <m:num>
                     <m:r>
-                      <m:rPr>
-                        <m:sty m:val="bi"/>
-                      </m:rPr>
                       <w:rPr>
                         <w:rFonts w:ascii="Cambria Math" w:hAnsi="Cambria Math"/>
                         <w:sz w:val="22"/>
@@ -7944,9 +7629,6 @@
                   </m:num>
                   <m:den>
                     <m:r>
-                      <m:rPr>
-                        <m:sty m:val="bi"/>
-                      </m:rPr>
                       <w:rPr>
                         <w:rFonts w:ascii="Cambria Math" w:hAnsi="Cambria Math"/>
                         <w:sz w:val="22"/>
@@ -7971,9 +7653,6 @@
                   </m:dPr>
                   <m:e>
                     <m:r>
-                      <m:rPr>
-                        <m:sty m:val="bi"/>
-                      </m:rPr>
                       <w:rPr>
                         <w:rFonts w:ascii="Cambria Math" w:hAnsi="Cambria Math"/>
                         <w:sz w:val="22"/>
@@ -8010,9 +7689,6 @@
                           </m:sSubPr>
                           <m:e>
                             <m:r>
-                              <m:rPr>
-                                <m:sty m:val="bi"/>
-                              </m:rPr>
                               <w:rPr>
                                 <w:rFonts w:ascii="Cambria Math" w:hAnsi="Cambria Math"/>
                                 <w:sz w:val="22"/>
@@ -8023,9 +7699,6 @@
                           </m:e>
                           <m:sub>
                             <m:r>
-                              <m:rPr>
-                                <m:sty m:val="bi"/>
-                              </m:rPr>
                               <w:rPr>
                                 <w:rFonts w:ascii="Cambria Math" w:hAnsi="Cambria Math"/>
                                 <w:sz w:val="22"/>
@@ -8050,9 +7723,6 @@
                           </m:dPr>
                           <m:e>
                             <m:r>
-                              <m:rPr>
-                                <m:sty m:val="bi"/>
-                              </m:rPr>
                               <w:rPr>
                                 <w:rFonts w:ascii="Cambria Math" w:hAnsi="Cambria Math"/>
                                 <w:sz w:val="22"/>
@@ -8065,9 +7735,6 @@
                       </m:e>
                     </m:d>
                     <m:r>
-                      <m:rPr>
-                        <m:sty m:val="bi"/>
-                      </m:rPr>
                       <w:rPr>
                         <w:rFonts w:ascii="Cambria Math" w:hAnsi="Cambria Math"/>
                         <w:sz w:val="22"/>
@@ -8090,9 +7757,6 @@
                       </m:sSubPr>
                       <m:e>
                         <m:r>
-                          <m:rPr>
-                            <m:sty m:val="bi"/>
-                          </m:rPr>
                           <w:rPr>
                             <w:rFonts w:ascii="Cambria Math" w:hAnsi="Cambria Math"/>
                             <w:sz w:val="22"/>
@@ -8103,9 +7767,6 @@
                       </m:e>
                       <m:sub>
                         <m:r>
-                          <m:rPr>
-                            <m:sty m:val="bi"/>
-                          </m:rPr>
                           <w:rPr>
                             <w:rFonts w:ascii="Cambria Math" w:hAnsi="Cambria Math"/>
                             <w:sz w:val="22"/>
@@ -8130,9 +7791,6 @@
                       </m:dPr>
                       <m:e>
                         <m:r>
-                          <m:rPr>
-                            <m:sty m:val="bi"/>
-                          </m:rPr>
                           <w:rPr>
                             <w:rFonts w:ascii="Cambria Math" w:hAnsi="Cambria Math"/>
                             <w:sz w:val="22"/>
@@ -8265,9 +7923,6 @@
               </m:oMathParaPr>
               <m:oMath>
                 <m:r>
-                  <m:rPr>
-                    <m:sty m:val="bi"/>
-                  </m:rPr>
                   <w:rPr>
                     <w:rFonts w:ascii="Cambria Math" w:hAnsi="Cambria Math"/>
                     <w:sz w:val="22"/>
@@ -8290,9 +7945,6 @@
                   </m:fPr>
                   <m:num>
                     <m:r>
-                      <m:rPr>
-                        <m:sty m:val="bi"/>
-                      </m:rPr>
                       <w:rPr>
                         <w:rFonts w:ascii="Cambria Math" w:hAnsi="Cambria Math"/>
                         <w:sz w:val="22"/>
@@ -8303,9 +7955,6 @@
                   </m:num>
                   <m:den>
                     <m:r>
-                      <m:rPr>
-                        <m:sty m:val="bi"/>
-                      </m:rPr>
                       <w:rPr>
                         <w:rFonts w:ascii="Cambria Math" w:hAnsi="Cambria Math"/>
                         <w:sz w:val="22"/>
@@ -8330,9 +7979,6 @@
                   </m:dPr>
                   <m:e>
                     <m:r>
-                      <m:rPr>
-                        <m:sty m:val="bi"/>
-                      </m:rPr>
                       <w:rPr>
                         <w:rFonts w:ascii="Cambria Math" w:hAnsi="Cambria Math"/>
                         <w:sz w:val="22"/>
@@ -8355,9 +8001,6 @@
                       </m:sSubPr>
                       <m:e>
                         <m:r>
-                          <m:rPr>
-                            <m:sty m:val="bi"/>
-                          </m:rPr>
                           <w:rPr>
                             <w:rFonts w:ascii="Cambria Math" w:hAnsi="Cambria Math"/>
                             <w:sz w:val="22"/>
@@ -8368,9 +8011,6 @@
                       </m:e>
                       <m:sub>
                         <m:r>
-                          <m:rPr>
-                            <m:sty m:val="bi"/>
-                          </m:rPr>
                           <w:rPr>
                             <w:rFonts w:ascii="Cambria Math" w:hAnsi="Cambria Math"/>
                             <w:sz w:val="22"/>
@@ -8395,9 +8035,6 @@
                       </m:dPr>
                       <m:e>
                         <m:r>
-                          <m:rPr>
-                            <m:sty m:val="bi"/>
-                          </m:rPr>
                           <w:rPr>
                             <w:rFonts w:ascii="Cambria Math" w:hAnsi="Cambria Math"/>
                             <w:sz w:val="22"/>
@@ -8408,9 +8045,6 @@
                       </m:e>
                     </m:d>
                     <m:r>
-                      <m:rPr>
-                        <m:sty m:val="bi"/>
-                      </m:rPr>
                       <w:rPr>
                         <w:rFonts w:ascii="Cambria Math" w:hAnsi="Cambria Math"/>
                         <w:sz w:val="22"/>
@@ -8433,9 +8067,6 @@
                       </m:sSubPr>
                       <m:e>
                         <m:r>
-                          <m:rPr>
-                            <m:sty m:val="bi"/>
-                          </m:rPr>
                           <w:rPr>
                             <w:rFonts w:ascii="Cambria Math" w:hAnsi="Cambria Math"/>
                             <w:sz w:val="22"/>
@@ -8446,9 +8077,6 @@
                       </m:e>
                       <m:sub>
                         <m:r>
-                          <m:rPr>
-                            <m:sty m:val="bi"/>
-                          </m:rPr>
                           <w:rPr>
                             <w:rFonts w:ascii="Cambria Math" w:hAnsi="Cambria Math"/>
                             <w:sz w:val="22"/>
@@ -8473,9 +8101,6 @@
                       </m:dPr>
                       <m:e>
                         <m:r>
-                          <m:rPr>
-                            <m:sty m:val="bi"/>
-                          </m:rPr>
                           <w:rPr>
                             <w:rFonts w:ascii="Cambria Math" w:hAnsi="Cambria Math"/>
                             <w:sz w:val="22"/>
@@ -8486,9 +8111,6 @@
                       </m:e>
                     </m:d>
                     <m:r>
-                      <m:rPr>
-                        <m:sty m:val="bi"/>
-                      </m:rPr>
                       <w:rPr>
                         <w:rFonts w:ascii="Cambria Math" w:hAnsi="Cambria Math"/>
                         <w:sz w:val="22"/>
@@ -8702,9 +8324,6 @@
             <m:oMathPara>
               <m:oMath>
                 <m:r>
-                  <m:rPr>
-                    <m:sty m:val="bi"/>
-                  </m:rPr>
                   <w:rPr>
                     <w:rFonts w:ascii="Cambria Math" w:hAnsi="Cambria Math"/>
                     <w:sz w:val="22"/>
@@ -8741,9 +8360,6 @@
                       </m:sSubPr>
                       <m:e>
                         <m:r>
-                          <m:rPr>
-                            <m:sty m:val="bi"/>
-                          </m:rPr>
                           <w:rPr>
                             <w:rFonts w:ascii="Cambria Math" w:hAnsi="Cambria Math"/>
                             <w:sz w:val="22"/>
@@ -8754,9 +8370,6 @@
                       </m:e>
                       <m:sub>
                         <m:r>
-                          <m:rPr>
-                            <m:sty m:val="bi"/>
-                          </m:rPr>
                           <w:rPr>
                             <w:rFonts w:ascii="Cambria Math" w:hAnsi="Cambria Math"/>
                             <w:sz w:val="22"/>
@@ -8781,9 +8394,6 @@
                       </m:dPr>
                       <m:e>
                         <m:r>
-                          <m:rPr>
-                            <m:sty m:val="bi"/>
-                          </m:rPr>
                           <w:rPr>
                             <w:rFonts w:ascii="Cambria Math" w:hAnsi="Cambria Math"/>
                             <w:sz w:val="22"/>
@@ -8796,9 +8406,6 @@
                   </m:e>
                 </m:d>
                 <m:r>
-                  <m:rPr>
-                    <m:sty m:val="bi"/>
-                  </m:rPr>
                   <w:rPr>
                     <w:rFonts w:ascii="Cambria Math" w:hAnsi="Cambria Math"/>
                     <w:sz w:val="22"/>
@@ -8821,9 +8428,6 @@
                   </m:sSubPr>
                   <m:e>
                     <m:r>
-                      <m:rPr>
-                        <m:sty m:val="bi"/>
-                      </m:rPr>
                       <w:rPr>
                         <w:rFonts w:ascii="Cambria Math" w:hAnsi="Cambria Math"/>
                         <w:sz w:val="22"/>
@@ -8834,9 +8438,6 @@
                   </m:e>
                   <m:sub>
                     <m:r>
-                      <m:rPr>
-                        <m:sty m:val="bi"/>
-                      </m:rPr>
                       <w:rPr>
                         <w:rFonts w:ascii="Cambria Math" w:hAnsi="Cambria Math"/>
                         <w:sz w:val="22"/>
@@ -8847,9 +8448,6 @@
                   </m:sub>
                 </m:sSub>
                 <m:r>
-                  <m:rPr>
-                    <m:sty m:val="bi"/>
-                  </m:rPr>
                   <w:rPr>
                     <w:rFonts w:ascii="Cambria Math" w:hAnsi="Cambria Math"/>
                     <w:sz w:val="22"/>
@@ -9041,9 +8639,6 @@
                   </m:sSubPr>
                   <m:e>
                     <m:r>
-                      <m:rPr>
-                        <m:sty m:val="bi"/>
-                      </m:rPr>
                       <w:rPr>
                         <w:rFonts w:ascii="Cambria Math" w:hAnsi="Cambria Math"/>
                         <w:sz w:val="22"/>
@@ -9054,9 +8649,6 @@
                   </m:e>
                   <m:sub>
                     <m:r>
-                      <m:rPr>
-                        <m:sty m:val="bi"/>
-                      </m:rPr>
                       <w:rPr>
                         <w:rFonts w:ascii="Cambria Math" w:hAnsi="Cambria Math"/>
                         <w:sz w:val="22"/>
@@ -9081,9 +8673,6 @@
                   </m:dPr>
                   <m:e>
                     <m:r>
-                      <m:rPr>
-                        <m:sty m:val="bi"/>
-                      </m:rPr>
                       <w:rPr>
                         <w:rFonts w:ascii="Cambria Math" w:hAnsi="Cambria Math"/>
                         <w:sz w:val="22"/>
@@ -9094,9 +8683,6 @@
                   </m:e>
                 </m:d>
                 <m:r>
-                  <m:rPr>
-                    <m:sty m:val="bi"/>
-                  </m:rPr>
                   <w:rPr>
                     <w:rFonts w:ascii="Cambria Math" w:hAnsi="Cambria Math"/>
                     <w:sz w:val="22"/>
@@ -9119,9 +8705,6 @@
                   </m:fPr>
                   <m:num>
                     <m:r>
-                      <m:rPr>
-                        <m:sty m:val="bi"/>
-                      </m:rPr>
                       <w:rPr>
                         <w:rFonts w:ascii="Cambria Math" w:hAnsi="Cambria Math"/>
                         <w:sz w:val="22"/>
@@ -9144,9 +8727,6 @@
                       </m:sSubPr>
                       <m:e>
                         <m:r>
-                          <m:rPr>
-                            <m:sty m:val="bi"/>
-                          </m:rPr>
                           <w:rPr>
                             <w:rFonts w:ascii="Cambria Math" w:hAnsi="Cambria Math"/>
                             <w:sz w:val="22"/>
@@ -9157,9 +8737,6 @@
                       </m:e>
                       <m:sub>
                         <m:r>
-                          <m:rPr>
-                            <m:sty m:val="bi"/>
-                          </m:rPr>
                           <w:rPr>
                             <w:rFonts w:ascii="Cambria Math" w:hAnsi="Cambria Math"/>
                             <w:sz w:val="22"/>
@@ -9170,9 +8747,6 @@
                       </m:sub>
                     </m:sSub>
                     <m:r>
-                      <m:rPr>
-                        <m:sty m:val="bi"/>
-                      </m:rPr>
                       <w:rPr>
                         <w:rFonts w:ascii="Cambria Math" w:hAnsi="Cambria Math"/>
                         <w:sz w:val="22"/>
@@ -9183,9 +8757,6 @@
                   </m:num>
                   <m:den>
                     <m:r>
-                      <m:rPr>
-                        <m:sty m:val="bi"/>
-                      </m:rPr>
                       <w:rPr>
                         <w:rFonts w:ascii="Cambria Math" w:hAnsi="Cambria Math"/>
                         <w:sz w:val="22"/>
@@ -9395,9 +8966,6 @@
               </m:oMathParaPr>
               <m:oMath>
                 <m:r>
-                  <m:rPr>
-                    <m:sty m:val="bi"/>
-                  </m:rPr>
                   <w:rPr>
                     <w:rFonts w:ascii="Cambria Math" w:hAnsi="Cambria Math"/>
                     <w:sz w:val="22"/>
@@ -9434,9 +9002,6 @@
                       </m:sSubPr>
                       <m:e>
                         <m:r>
-                          <m:rPr>
-                            <m:sty m:val="bi"/>
-                          </m:rPr>
                           <w:rPr>
                             <w:rFonts w:ascii="Cambria Math" w:hAnsi="Cambria Math"/>
                             <w:sz w:val="22"/>
@@ -9447,9 +9012,6 @@
                       </m:e>
                       <m:sub>
                         <m:r>
-                          <m:rPr>
-                            <m:sty m:val="bi"/>
-                          </m:rPr>
                           <w:rPr>
                             <w:rFonts w:ascii="Cambria Math" w:hAnsi="Cambria Math"/>
                             <w:sz w:val="22"/>
@@ -9474,9 +9036,6 @@
                       </m:dPr>
                       <m:e>
                         <m:r>
-                          <m:rPr>
-                            <m:sty m:val="bi"/>
-                          </m:rPr>
                           <w:rPr>
                             <w:rFonts w:ascii="Cambria Math" w:hAnsi="Cambria Math"/>
                             <w:sz w:val="22"/>
@@ -9489,9 +9048,6 @@
                   </m:e>
                 </m:d>
                 <m:r>
-                  <m:rPr>
-                    <m:sty m:val="bi"/>
-                  </m:rPr>
                   <w:rPr>
                     <w:rFonts w:ascii="Cambria Math" w:hAnsi="Cambria Math"/>
                     <w:sz w:val="22"/>
@@ -9514,9 +9070,6 @@
                   </m:fPr>
                   <m:num>
                     <m:r>
-                      <m:rPr>
-                        <m:sty m:val="bi"/>
-                      </m:rPr>
                       <w:rPr>
                         <w:rFonts w:ascii="Cambria Math" w:hAnsi="Cambria Math"/>
                         <w:sz w:val="22"/>
@@ -9539,9 +9092,6 @@
                       </m:sSubPr>
                       <m:e>
                         <m:r>
-                          <m:rPr>
-                            <m:sty m:val="bi"/>
-                          </m:rPr>
                           <w:rPr>
                             <w:rFonts w:ascii="Cambria Math" w:hAnsi="Cambria Math"/>
                             <w:sz w:val="22"/>
@@ -9552,9 +9102,6 @@
                       </m:e>
                       <m:sub>
                         <m:r>
-                          <m:rPr>
-                            <m:sty m:val="bi"/>
-                          </m:rPr>
                           <w:rPr>
                             <w:rFonts w:ascii="Cambria Math" w:hAnsi="Cambria Math"/>
                             <w:sz w:val="22"/>
@@ -9565,9 +9112,6 @@
                       </m:sub>
                     </m:sSub>
                     <m:r>
-                      <m:rPr>
-                        <m:sty m:val="bi"/>
-                      </m:rPr>
                       <w:rPr>
                         <w:rFonts w:ascii="Cambria Math" w:hAnsi="Cambria Math"/>
                         <w:sz w:val="22"/>
@@ -9578,9 +9122,6 @@
                   </m:num>
                   <m:den>
                     <m:r>
-                      <m:rPr>
-                        <m:sty m:val="bi"/>
-                      </m:rPr>
                       <w:rPr>
                         <w:rFonts w:ascii="Cambria Math" w:hAnsi="Cambria Math"/>
                         <w:sz w:val="22"/>
@@ -9591,9 +9132,6 @@
                   </m:den>
                 </m:f>
                 <m:r>
-                  <m:rPr>
-                    <m:sty m:val="bi"/>
-                  </m:rPr>
                   <w:rPr>
                     <w:rFonts w:ascii="Cambria Math" w:hAnsi="Cambria Math"/>
                     <w:sz w:val="22"/>
@@ -9630,9 +9168,6 @@
                       </m:sSubPr>
                       <m:e>
                         <m:r>
-                          <m:rPr>
-                            <m:sty m:val="bi"/>
-                          </m:rPr>
                           <w:rPr>
                             <w:rFonts w:ascii="Cambria Math" w:hAnsi="Cambria Math"/>
                             <w:sz w:val="22"/>
@@ -9643,9 +9178,6 @@
                       </m:e>
                       <m:sub>
                         <m:r>
-                          <m:rPr>
-                            <m:sty m:val="bi"/>
-                          </m:rPr>
                           <w:rPr>
                             <w:rFonts w:ascii="Cambria Math" w:hAnsi="Cambria Math"/>
                             <w:sz w:val="22"/>
@@ -9670,9 +9202,6 @@
                       </m:dPr>
                       <m:e>
                         <m:r>
-                          <m:rPr>
-                            <m:sty m:val="bi"/>
-                          </m:rPr>
                           <w:rPr>
                             <w:rFonts w:ascii="Cambria Math" w:hAnsi="Cambria Math"/>
                             <w:sz w:val="22"/>
@@ -10642,7 +10171,7 @@
                   <m:num>
                     <m:r>
                       <m:rPr>
-                        <m:sty m:val="p"/>
+                        <m:sty m:val="b"/>
                       </m:rPr>
                       <w:rPr>
                         <w:rFonts w:ascii="Cambria Math" w:hAnsi="Cambria Math"/>
@@ -10655,7 +10184,7 @@
                   <m:den>
                     <m:r>
                       <m:rPr>
-                        <m:sty m:val="p"/>
+                        <m:sty m:val="b"/>
                       </m:rPr>
                       <w:rPr>
                         <w:rFonts w:ascii="Cambria Math" w:hAnsi="Cambria Math"/>
@@ -10663,140 +10192,6 @@
                         <w:szCs w:val="22"/>
                       </w:rPr>
                       <m:t>d</m:t>
-                    </m:r>
-                    <m:sSub>
-                      <m:sSubPr>
-                        <m:ctrlPr>
-                          <w:rPr>
-                            <w:rFonts w:ascii="Cambria Math" w:hAnsi="Cambria Math"/>
-                            <w:b w:val="0"/>
-                            <w:i/>
-                            <w:sz w:val="22"/>
-                            <w:szCs w:val="22"/>
-                          </w:rPr>
-                        </m:ctrlPr>
-                      </m:sSubPr>
-                      <m:e>
-                        <m:r>
-                          <w:rPr>
-                            <w:rFonts w:ascii="Cambria Math" w:hAnsi="Cambria Math"/>
-                            <w:sz w:val="22"/>
-                            <w:szCs w:val="22"/>
-                          </w:rPr>
-                          <m:t>v</m:t>
-                        </m:r>
-                      </m:e>
-                      <m:sub>
-                        <m:r>
-                          <w:rPr>
-                            <w:rFonts w:ascii="Cambria Math" w:hAnsi="Cambria Math"/>
-                            <w:sz w:val="22"/>
-                            <w:szCs w:val="22"/>
-                          </w:rPr>
-                          <m:t>C</m:t>
-                        </m:r>
-                      </m:sub>
-                    </m:sSub>
-                  </m:den>
-                </m:f>
-                <m:r>
-                  <w:rPr>
-                    <w:rFonts w:ascii="Cambria Math" w:hAnsi="Cambria Math"/>
-                    <w:sz w:val="22"/>
-                    <w:szCs w:val="22"/>
-                  </w:rPr>
-                  <m:t>h</m:t>
-                </m:r>
-                <m:d>
-                  <m:dPr>
-                    <m:ctrlPr>
-                      <w:rPr>
-                        <w:rFonts w:ascii="Cambria Math" w:hAnsi="Cambria Math"/>
-                        <w:b w:val="0"/>
-                        <w:i/>
-                        <w:sz w:val="22"/>
-                        <w:szCs w:val="22"/>
-                      </w:rPr>
-                    </m:ctrlPr>
-                  </m:dPr>
-                  <m:e>
-                    <m:sSub>
-                      <m:sSubPr>
-                        <m:ctrlPr>
-                          <w:rPr>
-                            <w:rFonts w:ascii="Cambria Math" w:hAnsi="Cambria Math"/>
-                            <w:b w:val="0"/>
-                            <w:i/>
-                            <w:sz w:val="22"/>
-                            <w:szCs w:val="22"/>
-                          </w:rPr>
-                        </m:ctrlPr>
-                      </m:sSubPr>
-                      <m:e>
-                        <m:r>
-                          <w:rPr>
-                            <w:rFonts w:ascii="Cambria Math" w:hAnsi="Cambria Math"/>
-                            <w:sz w:val="22"/>
-                            <w:szCs w:val="22"/>
-                          </w:rPr>
-                          <m:t>v</m:t>
-                        </m:r>
-                      </m:e>
-                      <m:sub>
-                        <m:r>
-                          <w:rPr>
-                            <w:rFonts w:ascii="Cambria Math" w:hAnsi="Cambria Math"/>
-                            <w:sz w:val="22"/>
-                            <w:szCs w:val="22"/>
-                          </w:rPr>
-                          <m:t>C</m:t>
-                        </m:r>
-                      </m:sub>
-                    </m:sSub>
-                  </m:e>
-                </m:d>
-                <m:r>
-                  <m:rPr>
-                    <m:sty m:val="bi"/>
-                  </m:rPr>
-                  <w:rPr>
-                    <w:rFonts w:ascii="Cambria Math" w:hAnsi="Cambria Math"/>
-                    <w:sz w:val="22"/>
-                    <w:szCs w:val="22"/>
-                  </w:rPr>
-                  <m:t>=</m:t>
-                </m:r>
-                <m:d>
-                  <m:dPr>
-                    <m:ctrlPr>
-                      <w:rPr>
-                        <w:rFonts w:ascii="Cambria Math" w:hAnsi="Cambria Math"/>
-                        <w:b w:val="0"/>
-                        <w:i/>
-                        <w:sz w:val="22"/>
-                        <w:szCs w:val="22"/>
-                      </w:rPr>
-                    </m:ctrlPr>
-                  </m:dPr>
-                  <m:e>
-                    <m:r>
-                      <w:rPr>
-                        <w:rFonts w:ascii="Cambria Math" w:hAnsi="Cambria Math"/>
-                        <w:sz w:val="22"/>
-                        <w:szCs w:val="22"/>
-                      </w:rPr>
-                      <m:t>17.67</m:t>
-                    </m:r>
-                    <m:r>
-                      <m:rPr>
-                        <m:sty m:val="bi"/>
-                      </m:rPr>
-                      <w:rPr>
-                        <w:rFonts w:ascii="Cambria Math" w:hAnsi="Cambria Math"/>
-                        <w:sz w:val="22"/>
-                        <w:szCs w:val="22"/>
-                      </w:rPr>
-                      <m:t xml:space="preserve">-207.58 </m:t>
                     </m:r>
                     <m:sSub>
                       <m:sSubPr>
@@ -10837,6 +10232,97 @@
                         </m:r>
                       </m:sub>
                     </m:sSub>
+                  </m:den>
+                </m:f>
+                <m:r>
+                  <m:rPr>
+                    <m:sty m:val="bi"/>
+                  </m:rPr>
+                  <w:rPr>
+                    <w:rFonts w:ascii="Cambria Math" w:hAnsi="Cambria Math"/>
+                    <w:sz w:val="22"/>
+                    <w:szCs w:val="22"/>
+                  </w:rPr>
+                  <m:t>h</m:t>
+                </m:r>
+                <m:d>
+                  <m:dPr>
+                    <m:ctrlPr>
+                      <w:rPr>
+                        <w:rFonts w:ascii="Cambria Math" w:hAnsi="Cambria Math"/>
+                        <w:b w:val="0"/>
+                        <w:i/>
+                        <w:sz w:val="22"/>
+                        <w:szCs w:val="22"/>
+                      </w:rPr>
+                    </m:ctrlPr>
+                  </m:dPr>
+                  <m:e>
+                    <m:sSub>
+                      <m:sSubPr>
+                        <m:ctrlPr>
+                          <w:rPr>
+                            <w:rFonts w:ascii="Cambria Math" w:hAnsi="Cambria Math"/>
+                            <w:b w:val="0"/>
+                            <w:i/>
+                            <w:sz w:val="22"/>
+                            <w:szCs w:val="22"/>
+                          </w:rPr>
+                        </m:ctrlPr>
+                      </m:sSubPr>
+                      <m:e>
+                        <m:r>
+                          <m:rPr>
+                            <m:sty m:val="bi"/>
+                          </m:rPr>
+                          <w:rPr>
+                            <w:rFonts w:ascii="Cambria Math" w:hAnsi="Cambria Math"/>
+                            <w:sz w:val="22"/>
+                            <w:szCs w:val="22"/>
+                          </w:rPr>
+                          <m:t>v</m:t>
+                        </m:r>
+                      </m:e>
+                      <m:sub>
+                        <m:r>
+                          <m:rPr>
+                            <m:sty m:val="bi"/>
+                          </m:rPr>
+                          <w:rPr>
+                            <w:rFonts w:ascii="Cambria Math" w:hAnsi="Cambria Math"/>
+                            <w:sz w:val="22"/>
+                            <w:szCs w:val="22"/>
+                          </w:rPr>
+                          <m:t>C</m:t>
+                        </m:r>
+                      </m:sub>
+                    </m:sSub>
+                  </m:e>
+                </m:d>
+                <m:r>
+                  <m:rPr>
+                    <m:sty m:val="bi"/>
+                  </m:rPr>
+                  <w:rPr>
+                    <w:rFonts w:ascii="Cambria Math" w:hAnsi="Cambria Math"/>
+                    <w:sz w:val="22"/>
+                    <w:szCs w:val="22"/>
+                  </w:rPr>
+                  <m:t>=</m:t>
+                </m:r>
+                <m:d>
+                  <m:dPr>
+                    <m:ctrlPr>
+                      <w:rPr>
+                        <w:rFonts w:ascii="Cambria Math" w:hAnsi="Cambria Math"/>
+                        <w:b w:val="0"/>
+                        <w:i/>
+                        <w:sz w:val="22"/>
+                        <w:szCs w:val="22"/>
+                      </w:rPr>
+                    </m:ctrlPr>
+                  </m:dPr>
+                  <m:e>
                     <m:r>
                       <m:rPr>
                         <m:sty m:val="bi"/>
@@ -10846,7 +10332,7 @@
                         <w:sz w:val="22"/>
                         <w:szCs w:val="22"/>
                       </w:rPr>
-                      <m:t>+688.86</m:t>
+                      <m:t>17.67-</m:t>
                     </m:r>
                     <m:r>
                       <w:rPr>
@@ -10854,7 +10340,49 @@
                         <w:sz w:val="22"/>
                         <w:szCs w:val="22"/>
                       </w:rPr>
-                      <m:t xml:space="preserve"> </m:t>
+                      <m:t xml:space="preserve">207.58 </m:t>
+                    </m:r>
+                    <m:sSub>
+                      <m:sSubPr>
+                        <m:ctrlPr>
+                          <w:rPr>
+                            <w:rFonts w:ascii="Cambria Math" w:hAnsi="Cambria Math"/>
+                            <w:b w:val="0"/>
+                            <w:bCs w:val="0"/>
+                            <w:i/>
+                            <w:sz w:val="22"/>
+                            <w:szCs w:val="22"/>
+                          </w:rPr>
+                        </m:ctrlPr>
+                      </m:sSubPr>
+                      <m:e>
+                        <m:r>
+                          <w:rPr>
+                            <w:rFonts w:ascii="Cambria Math" w:hAnsi="Cambria Math"/>
+                            <w:sz w:val="22"/>
+                            <w:szCs w:val="22"/>
+                          </w:rPr>
+                          <m:t>v</m:t>
+                        </m:r>
+                      </m:e>
+                      <m:sub>
+                        <m:r>
+                          <w:rPr>
+                            <w:rFonts w:ascii="Cambria Math" w:hAnsi="Cambria Math"/>
+                            <w:sz w:val="22"/>
+                            <w:szCs w:val="22"/>
+                          </w:rPr>
+                          <m:t>C</m:t>
+                        </m:r>
+                      </m:sub>
+                    </m:sSub>
+                    <m:r>
+                      <w:rPr>
+                        <w:rFonts w:ascii="Cambria Math" w:hAnsi="Cambria Math"/>
+                        <w:sz w:val="22"/>
+                        <w:szCs w:val="22"/>
+                      </w:rPr>
+                      <m:t xml:space="preserve">+688.86 </m:t>
                     </m:r>
                     <m:sSubSup>
                       <m:sSubSupPr>
@@ -10901,9 +10429,6 @@
                       </m:sup>
                     </m:sSubSup>
                     <m:r>
-                      <m:rPr>
-                        <m:sty m:val="bi"/>
-                      </m:rPr>
                       <w:rPr>
                         <w:rFonts w:ascii="Cambria Math" w:hAnsi="Cambria Math"/>
                         <w:sz w:val="22"/>
@@ -10917,6 +10442,7 @@
                           <w:rPr>
                             <w:rFonts w:ascii="Cambria Math" w:hAnsi="Cambria Math"/>
                             <w:b w:val="0"/>
+                            <w:bCs w:val="0"/>
                             <w:i/>
                             <w:sz w:val="22"/>
                             <w:szCs w:val="22"/>
@@ -10955,6 +10481,14 @@
                       </m:sup>
                     </m:sSubSup>
                     <m:r>
+                      <w:rPr>
+                        <w:rFonts w:ascii="Cambria Math" w:hAnsi="Cambria Math"/>
+                        <w:sz w:val="22"/>
+                        <w:szCs w:val="22"/>
+                      </w:rPr>
+                      <m:t>+418.6</m:t>
+                    </m:r>
+                    <m:r>
                       <m:rPr>
                         <m:sty m:val="bi"/>
                       </m:rPr>
@@ -10963,7 +10497,7 @@
                         <w:sz w:val="22"/>
                         <w:szCs w:val="22"/>
                       </w:rPr>
-                      <m:t xml:space="preserve">+418.6 </m:t>
+                      <m:t xml:space="preserve"> </m:t>
                     </m:r>
                     <m:sSubSup>
                       <m:sSubSupPr>
@@ -10979,6 +10513,9 @@
                       </m:sSubSupPr>
                       <m:e>
                         <m:r>
+                          <m:rPr>
+                            <m:sty m:val="bi"/>
+                          </m:rPr>
                           <w:rPr>
                             <w:rFonts w:ascii="Cambria Math" w:hAnsi="Cambria Math"/>
                             <w:sz w:val="22"/>
@@ -10989,6 +10526,9 @@
                       </m:e>
                       <m:sub>
                         <m:r>
+                          <m:rPr>
+                            <m:sty m:val="bi"/>
+                          </m:rPr>
                           <w:rPr>
                             <w:rFonts w:ascii="Cambria Math" w:hAnsi="Cambria Math"/>
                             <w:sz w:val="22"/>
@@ -10999,6 +10539,9 @@
                       </m:sub>
                       <m:sup>
                         <m:r>
+                          <m:rPr>
+                            <m:sty m:val="bi"/>
+                          </m:rPr>
                           <w:rPr>
                             <w:rFonts w:ascii="Cambria Math" w:hAnsi="Cambria Math"/>
                             <w:sz w:val="22"/>
@@ -11035,6 +10578,9 @@
                   </m:sSupPr>
                   <m:e>
                     <m:r>
+                      <m:rPr>
+                        <m:sty m:val="bi"/>
+                      </m:rPr>
                       <w:rPr>
                         <w:rFonts w:ascii="Cambria Math" w:hAnsi="Cambria Math"/>
                         <w:sz w:val="22"/>
@@ -11045,6 +10591,9 @@
                   </m:e>
                   <m:sup>
                     <m:r>
+                      <m:rPr>
+                        <m:sty m:val="bi"/>
+                      </m:rPr>
                       <w:rPr>
                         <w:rFonts w:ascii="Cambria Math" w:hAnsi="Cambria Math"/>
                         <w:sz w:val="22"/>
@@ -11594,13 +11143,7 @@
                       <w:rPr>
                         <w:rFonts w:ascii="Cambria Math" w:hAnsi="Cambria Math"/>
                       </w:rPr>
-                      <m:t>-</m:t>
-                    </m:r>
-                    <m:r>
-                      <w:rPr>
-                        <w:rFonts w:ascii="Cambria Math" w:hAnsi="Cambria Math"/>
-                      </w:rPr>
-                      <m:t>1.4364*</m:t>
+                      <m:t>-1.4364*</m:t>
                     </m:r>
                     <m:sSup>
                       <m:sSupPr>
@@ -11781,19 +11324,7 @@
             <w:rPr>
               <w:rFonts w:ascii="Cambria Math" w:hAnsi="Cambria Math"/>
             </w:rPr>
-            <m:t>=</m:t>
-          </m:r>
-          <m:r>
-            <w:rPr>
-              <w:rFonts w:ascii="Cambria Math" w:hAnsi="Cambria Math"/>
-            </w:rPr>
-            <m:t>-1.3403</m:t>
-          </m:r>
-          <m:r>
-            <w:rPr>
-              <w:rFonts w:ascii="Cambria Math" w:hAnsi="Cambria Math"/>
-            </w:rPr>
-            <m:t>*</m:t>
+            <m:t>=-1.3403*</m:t>
           </m:r>
           <m:sSup>
             <m:sSupPr>
@@ -11860,19 +11391,7 @@
             <w:rPr>
               <w:rFonts w:ascii="Cambria Math" w:hAnsi="Cambria Math"/>
             </w:rPr>
-            <m:t>=-3</m:t>
-          </m:r>
-          <m:r>
-            <w:rPr>
-              <w:rFonts w:ascii="Cambria Math" w:hAnsi="Cambria Math"/>
-            </w:rPr>
-            <m:t>.961</m:t>
-          </m:r>
-          <m:r>
-            <w:rPr>
-              <w:rFonts w:ascii="Cambria Math" w:hAnsi="Cambria Math"/>
-            </w:rPr>
-            <m:t>*</m:t>
+            <m:t>=-3.961*</m:t>
           </m:r>
           <m:sSup>
             <m:sSupPr>
@@ -12038,7 +11557,7 @@
       <w:rPr>
         <w:noProof/>
       </w:rPr>
-      <w:t>13.03.2023</w:t>
+      <w:t>15.03.2023</w:t>
     </w:r>
     <w:r>
       <w:fldChar w:fldCharType="end"/>

</xml_diff>